<commit_message>
2D - More references for end assignment
</commit_message>
<xml_diff>
--- a/2D/End Assignment/Theme.docx
+++ b/2D/End Assignment/Theme.docx
@@ -58,23 +58,29 @@
         <w:spacing w:lineRule="auto" w:line="360"/>
         <w:jc w:val="both"/>
         <w:rPr>
-          <w:rFonts w:ascii="Times New Roman" w:hAnsi="Times New Roman"/>
-          <w:b/>
-          <w:b/>
-          <w:bCs/>
-          <w:sz w:val="28"/>
-          <w:szCs w:val="28"/>
-        </w:rPr>
-      </w:pPr>
-      <w:r>
-        <w:rPr>
-          <w:rFonts w:ascii="Times New Roman" w:hAnsi="Times New Roman"/>
-          <w:b/>
-          <w:bCs/>
-          <w:sz w:val="28"/>
-          <w:szCs w:val="28"/>
-        </w:rPr>
-        <w:t>Ideas for themes</w:t>
+          <w:rFonts w:ascii="Times New Roman" w:hAnsi="Times New Roman" w:eastAsia="NSimSun" w:cs="Lucida Sans"/>
+          <w:b/>
+          <w:b/>
+          <w:bCs/>
+          <w:color w:val="auto"/>
+          <w:kern w:val="2"/>
+          <w:sz w:val="28"/>
+          <w:szCs w:val="28"/>
+          <w:lang w:val="en-GB" w:eastAsia="zh-CN" w:bidi="hi-IN"/>
+        </w:rPr>
+      </w:pPr>
+      <w:r>
+        <w:rPr>
+          <w:rFonts w:eastAsia="NSimSun" w:cs="Lucida Sans" w:ascii="Times New Roman" w:hAnsi="Times New Roman"/>
+          <w:b/>
+          <w:bCs/>
+          <w:color w:val="auto"/>
+          <w:kern w:val="2"/>
+          <w:sz w:val="28"/>
+          <w:szCs w:val="28"/>
+          <w:lang w:val="en-GB" w:eastAsia="zh-CN" w:bidi="hi-IN"/>
+        </w:rPr>
+        <w:t>Theme</w:t>
       </w:r>
     </w:p>
     <w:p>
@@ -88,78 +94,20 @@
         <w:spacing w:lineRule="auto" w:line="360"/>
         <w:jc w:val="both"/>
         <w:rPr>
-          <w:rFonts w:ascii="Times New Roman" w:hAnsi="Times New Roman"/>
-          <w:b w:val="false"/>
-          <w:b w:val="false"/>
-          <w:bCs w:val="false"/>
-          <w:sz w:val="28"/>
-          <w:szCs w:val="28"/>
-        </w:rPr>
-      </w:pPr>
-      <w:r>
-        <w:rPr>
-          <w:rFonts w:ascii="Times New Roman" w:hAnsi="Times New Roman"/>
-          <w:b w:val="false"/>
-          <w:bCs w:val="false"/>
+          <w:b/>
+          <w:b/>
+          <w:bCs/>
+        </w:rPr>
+      </w:pPr>
+      <w:r>
+        <w:rPr>
+          <w:rFonts w:ascii="Times New Roman" w:hAnsi="Times New Roman"/>
+          <w:b/>
+          <w:bCs/>
           <w:sz w:val="28"/>
           <w:szCs w:val="28"/>
         </w:rPr>
         <w:t>Vikings</w:t>
-      </w:r>
-    </w:p>
-    <w:p>
-      <w:pPr>
-        <w:pStyle w:val="Normal"/>
-        <w:numPr>
-          <w:ilvl w:val="0"/>
-          <w:numId w:val="1"/>
-        </w:numPr>
-        <w:bidi w:val="0"/>
-        <w:spacing w:lineRule="auto" w:line="360"/>
-        <w:jc w:val="both"/>
-        <w:rPr>
-          <w:rFonts w:ascii="Times New Roman" w:hAnsi="Times New Roman"/>
-          <w:b w:val="false"/>
-          <w:b w:val="false"/>
-          <w:bCs w:val="false"/>
-          <w:sz w:val="28"/>
-          <w:szCs w:val="28"/>
-        </w:rPr>
-      </w:pPr>
-      <w:r>
-        <w:rPr>
-          <w:rFonts w:ascii="Times New Roman" w:hAnsi="Times New Roman"/>
-          <w:b w:val="false"/>
-          <w:bCs w:val="false"/>
-          <w:sz w:val="28"/>
-          <w:szCs w:val="28"/>
-        </w:rPr>
-        <w:t xml:space="preserve">Apocalyptic world </w:t>
-      </w:r>
-    </w:p>
-    <w:p>
-      <w:pPr>
-        <w:pStyle w:val="Normal"/>
-        <w:bidi w:val="0"/>
-        <w:spacing w:lineRule="auto" w:line="360"/>
-        <w:jc w:val="both"/>
-        <w:rPr>
-          <w:rFonts w:ascii="Times New Roman" w:hAnsi="Times New Roman"/>
-          <w:b w:val="false"/>
-          <w:b w:val="false"/>
-          <w:bCs w:val="false"/>
-          <w:sz w:val="28"/>
-          <w:szCs w:val="28"/>
-        </w:rPr>
-      </w:pPr>
-      <w:r>
-        <w:rPr>
-          <w:rFonts w:ascii="Times New Roman" w:hAnsi="Times New Roman"/>
-          <w:b w:val="false"/>
-          <w:bCs w:val="false"/>
-          <w:sz w:val="28"/>
-          <w:szCs w:val="28"/>
-        </w:rPr>
       </w:r>
     </w:p>
     <w:p>
@@ -423,39 +371,16 @@
           <w:sz w:val="28"/>
           <w:szCs w:val="28"/>
         </w:rPr>
-        <w:t>793–1066 AD</w:t>
-      </w:r>
-      <w:r>
-        <w:rPr>
-          <w:rFonts w:ascii="Times New Roman" w:hAnsi="Times New Roman"/>
-          <w:b w:val="false"/>
-          <w:i w:val="false"/>
-          <w:caps w:val="false"/>
-          <w:smallCaps w:val="false"/>
+        <w:t>793–1066 AD) from England.</w:t>
+      </w:r>
+      <w:r>
+        <w:rPr>
+          <w:rFonts w:ascii="Times New Roman" w:hAnsi="Times New Roman"/>
           <w:color w:val="000000"/>
-          <w:spacing w:val="0"/>
-          <w:sz w:val="28"/>
-          <w:szCs w:val="28"/>
-        </w:rPr>
-        <w:t>) from England.</w:t>
-      </w:r>
-      <w:r>
-        <w:rPr>
-          <w:rFonts w:ascii="Times New Roman" w:hAnsi="Times New Roman"/>
-          <w:color w:val="000000"/>
-          <w:sz w:val="28"/>
-          <w:szCs w:val="28"/>
-        </w:rPr>
-        <w:t xml:space="preserve"> </w:t>
-      </w:r>
-      <w:r>
-        <w:rPr>
-          <w:rFonts w:ascii="Times New Roman" w:hAnsi="Times New Roman"/>
-          <w:color w:val="000000"/>
-          <w:sz w:val="28"/>
-          <w:szCs w:val="28"/>
-        </w:rPr>
-        <w:t xml:space="preserve">Because of this elements should be based on </w:t>
+          <w:sz w:val="28"/>
+          <w:szCs w:val="28"/>
+        </w:rPr>
+        <w:t xml:space="preserve"> Because of this elements should be based on </w:t>
       </w:r>
       <w:r>
         <w:rPr>
@@ -501,73 +426,73 @@
           <w:sz w:val="28"/>
           <w:szCs w:val="28"/>
         </w:rPr>
-        <w:t>T</w:t>
-      </w:r>
-      <w:r>
-        <w:rPr>
-          <w:rFonts w:ascii="Times New Roman" w:hAnsi="Times New Roman"/>
-          <w:b w:val="false"/>
-          <w:bCs w:val="false"/>
+        <w:t xml:space="preserve">The level could be based on a </w:t>
+      </w:r>
+      <w:r>
+        <w:rPr>
+          <w:rFonts w:ascii="Times New Roman" w:hAnsi="Times New Roman"/>
+          <w:b/>
+          <w:bCs/>
           <w:color w:val="000000"/>
           <w:sz w:val="28"/>
           <w:szCs w:val="28"/>
         </w:rPr>
-        <w:t xml:space="preserve">he level could be based on a </w:t>
-      </w:r>
-      <w:r>
-        <w:rPr>
-          <w:rFonts w:ascii="Times New Roman" w:hAnsi="Times New Roman"/>
-          <w:b/>
-          <w:bCs/>
+        <w:t>Christian Castle</w:t>
+      </w:r>
+      <w:r>
+        <w:rPr>
+          <w:rFonts w:ascii="Times New Roman" w:hAnsi="Times New Roman"/>
+          <w:b w:val="false"/>
+          <w:bCs w:val="false"/>
           <w:color w:val="000000"/>
           <w:sz w:val="28"/>
           <w:szCs w:val="28"/>
         </w:rPr>
-        <w:t>Christian Castle</w:t>
-      </w:r>
-      <w:r>
-        <w:rPr>
-          <w:rFonts w:ascii="Times New Roman" w:hAnsi="Times New Roman"/>
-          <w:b w:val="false"/>
-          <w:bCs w:val="false"/>
+        <w:t xml:space="preserve"> while the Vikings are attacking them, or a </w:t>
+      </w:r>
+      <w:r>
+        <w:rPr>
+          <w:rFonts w:ascii="Times New Roman" w:hAnsi="Times New Roman"/>
+          <w:b/>
+          <w:bCs/>
           <w:color w:val="000000"/>
           <w:sz w:val="28"/>
           <w:szCs w:val="28"/>
         </w:rPr>
-        <w:t xml:space="preserve"> while the Vikings are attacking them, or a </w:t>
-      </w:r>
-      <w:r>
-        <w:rPr>
-          <w:rFonts w:ascii="Times New Roman" w:hAnsi="Times New Roman"/>
-          <w:b/>
-          <w:bCs/>
+        <w:t>viking village</w:t>
+      </w:r>
+      <w:r>
+        <w:rPr>
+          <w:rFonts w:ascii="Times New Roman" w:hAnsi="Times New Roman"/>
+          <w:b w:val="false"/>
+          <w:bCs w:val="false"/>
           <w:color w:val="000000"/>
           <w:sz w:val="28"/>
           <w:szCs w:val="28"/>
         </w:rPr>
-        <w:t>viking village</w:t>
-      </w:r>
-      <w:r>
-        <w:rPr>
-          <w:rFonts w:ascii="Times New Roman" w:hAnsi="Times New Roman"/>
-          <w:b w:val="false"/>
-          <w:bCs w:val="false"/>
+        <w:t xml:space="preserve"> being attacked by the Christians or just the </w:t>
+      </w:r>
+      <w:r>
+        <w:rPr>
+          <w:rFonts w:ascii="Times New Roman" w:hAnsi="Times New Roman"/>
+          <w:b/>
+          <w:bCs/>
           <w:color w:val="000000"/>
           <w:sz w:val="28"/>
           <w:szCs w:val="28"/>
         </w:rPr>
-        <w:t xml:space="preserve"> being attacked by the Christians or just the </w:t>
-      </w:r>
-      <w:r>
-        <w:rPr>
-          <w:rFonts w:ascii="Times New Roman" w:hAnsi="Times New Roman"/>
-          <w:b/>
-          <w:bCs/>
+        <w:t>outside of England</w:t>
+      </w:r>
+      <w:r>
+        <w:rPr>
+          <w:rFonts w:ascii="Times New Roman" w:hAnsi="Times New Roman"/>
+          <w:b w:val="false"/>
+          <w:bCs w:val="false"/>
           <w:color w:val="000000"/>
           <w:sz w:val="28"/>
           <w:szCs w:val="28"/>
         </w:rPr>
-        <w:t>outside of England</w:t>
+        <w:t xml:space="preserve"> and the Vikings is running away to his boat. </w:t>
       </w:r>
       <w:r>
         <w:rPr>
@@ -578,7 +503,7 @@
           <w:sz w:val="28"/>
           <w:szCs w:val="28"/>
         </w:rPr>
-        <w:t xml:space="preserve"> and the Vikings is running away to his boat.</w:t>
+        <w:t>Could be the field of a battlefield.</w:t>
       </w:r>
     </w:p>
     <w:p>
@@ -658,7 +583,17 @@
           <w:sz w:val="28"/>
           <w:szCs w:val="28"/>
         </w:rPr>
-        <w:t xml:space="preserve"> – Christian Soldier</w:t>
+        <w:t xml:space="preserve"> – Christian Soldier. </w:t>
+      </w:r>
+      <w:r>
+        <w:rPr>
+          <w:rFonts w:ascii="Times New Roman" w:hAnsi="Times New Roman"/>
+          <w:b w:val="false"/>
+          <w:bCs w:val="false"/>
+          <w:sz w:val="28"/>
+          <w:szCs w:val="28"/>
+        </w:rPr>
+        <w:t>Triangular white shield with a christian cross as symbol. Sword</w:t>
       </w:r>
     </w:p>
     <w:p>
@@ -688,27 +623,17 @@
           <w:sz w:val="28"/>
           <w:szCs w:val="28"/>
         </w:rPr>
-        <w:t>Collectible Object</w:t>
-      </w:r>
-      <w:r>
-        <w:rPr>
-          <w:rFonts w:ascii="Times New Roman" w:hAnsi="Times New Roman"/>
-          <w:b w:val="false"/>
-          <w:bCs w:val="false"/>
-          <w:sz w:val="28"/>
-          <w:szCs w:val="28"/>
-        </w:rPr>
-        <w:t xml:space="preserve"> – Viking Horn, </w:t>
-      </w:r>
-      <w:r>
-        <w:rPr>
-          <w:rFonts w:ascii="Times New Roman" w:hAnsi="Times New Roman"/>
-          <w:b w:val="false"/>
-          <w:bCs w:val="false"/>
-          <w:sz w:val="28"/>
-          <w:szCs w:val="28"/>
-        </w:rPr>
-        <w:t>England middle age coins (in Gold), or a viking beer cup.</w:t>
+        <w:t>Character</w:t>
+      </w:r>
+      <w:r>
+        <w:rPr>
+          <w:rFonts w:ascii="Times New Roman" w:hAnsi="Times New Roman"/>
+          <w:b w:val="false"/>
+          <w:bCs w:val="false"/>
+          <w:sz w:val="28"/>
+          <w:szCs w:val="28"/>
+        </w:rPr>
+        <w:t xml:space="preserve"> – Viking soldier. Use an axe and holds his shield in his back. Redhead beard with breads. </w:t>
       </w:r>
     </w:p>
     <w:p>
@@ -723,6 +648,46 @@
         <w:jc w:val="both"/>
         <w:rPr>
           <w:rFonts w:ascii="Times New Roman" w:hAnsi="Times New Roman"/>
+          <w:b w:val="false"/>
+          <w:b w:val="false"/>
+          <w:bCs w:val="false"/>
+          <w:sz w:val="28"/>
+          <w:szCs w:val="28"/>
+        </w:rPr>
+      </w:pPr>
+      <w:r>
+        <w:rPr>
+          <w:rFonts w:ascii="Times New Roman" w:hAnsi="Times New Roman"/>
+          <w:b/>
+          <w:bCs/>
+          <w:sz w:val="28"/>
+          <w:szCs w:val="28"/>
+        </w:rPr>
+        <w:t>Collectible Object</w:t>
+      </w:r>
+      <w:r>
+        <w:rPr>
+          <w:rFonts w:ascii="Times New Roman" w:hAnsi="Times New Roman"/>
+          <w:b w:val="false"/>
+          <w:bCs w:val="false"/>
+          <w:sz w:val="28"/>
+          <w:szCs w:val="28"/>
+        </w:rPr>
+        <w:t xml:space="preserve"> – Viking Horn, England middle age coins (in Gold), or a viking beer cup.</w:t>
+      </w:r>
+    </w:p>
+    <w:p>
+      <w:pPr>
+        <w:pStyle w:val="Normal"/>
+        <w:numPr>
+          <w:ilvl w:val="0"/>
+          <w:numId w:val="2"/>
+        </w:numPr>
+        <w:bidi w:val="0"/>
+        <w:spacing w:lineRule="auto" w:line="360"/>
+        <w:jc w:val="both"/>
+        <w:rPr>
+          <w:rFonts w:ascii="Times New Roman" w:hAnsi="Times New Roman"/>
           <w:b/>
           <w:b/>
           <w:bCs/>
@@ -748,7 +713,224 @@
           <w:sz w:val="28"/>
           <w:szCs w:val="28"/>
         </w:rPr>
-        <w:t>Trees based on the country (England, Ireland), Christians monuments, carriage. Shot arrows stuck in the ground</w:t>
+        <w:t xml:space="preserve">Shot arrows stuck in the ground (more than one), </w:t>
+      </w:r>
+      <w:r>
+        <w:rPr>
+          <w:rFonts w:ascii="Times New Roman" w:hAnsi="Times New Roman"/>
+          <w:b w:val="false"/>
+          <w:bCs w:val="false"/>
+          <w:sz w:val="28"/>
+          <w:szCs w:val="28"/>
+        </w:rPr>
+        <w:t>viking carriege with arrows stuck on it, viking house.</w:t>
+      </w:r>
+    </w:p>
+    <w:p>
+      <w:pPr>
+        <w:pStyle w:val="Normal"/>
+        <w:numPr>
+          <w:ilvl w:val="0"/>
+          <w:numId w:val="0"/>
+        </w:numPr>
+        <w:bidi w:val="0"/>
+        <w:spacing w:lineRule="auto" w:line="360"/>
+        <w:ind w:start="720" w:hanging="0"/>
+        <w:jc w:val="both"/>
+        <w:rPr>
+          <w:rFonts w:ascii="Times New Roman" w:hAnsi="Times New Roman" w:eastAsia="NSimSun" w:cs="Lucida Sans"/>
+          <w:b w:val="false"/>
+          <w:b w:val="false"/>
+          <w:bCs w:val="false"/>
+          <w:color w:val="auto"/>
+          <w:kern w:val="2"/>
+          <w:sz w:val="28"/>
+          <w:szCs w:val="28"/>
+          <w:lang w:val="en-GB" w:eastAsia="zh-CN" w:bidi="hi-IN"/>
+        </w:rPr>
+      </w:pPr>
+      <w:r>
+        <w:rPr>
+          <w:rFonts w:eastAsia="NSimSun" w:cs="Lucida Sans" w:ascii="Times New Roman" w:hAnsi="Times New Roman"/>
+          <w:b w:val="false"/>
+          <w:bCs w:val="false"/>
+          <w:color w:val="auto"/>
+          <w:kern w:val="2"/>
+          <w:sz w:val="28"/>
+          <w:szCs w:val="28"/>
+          <w:lang w:val="en-GB" w:eastAsia="zh-CN" w:bidi="hi-IN"/>
+        </w:rPr>
+        <w:t>(other options: tree based on the country)</w:t>
+      </w:r>
+    </w:p>
+    <w:p>
+      <w:pPr>
+        <w:pStyle w:val="Normal"/>
+        <w:numPr>
+          <w:ilvl w:val="0"/>
+          <w:numId w:val="2"/>
+        </w:numPr>
+        <w:bidi w:val="0"/>
+        <w:spacing w:lineRule="auto" w:line="360"/>
+        <w:jc w:val="both"/>
+        <w:rPr>
+          <w:rFonts w:ascii="Times New Roman" w:hAnsi="Times New Roman"/>
+          <w:b/>
+          <w:b/>
+          <w:bCs/>
+          <w:sz w:val="28"/>
+          <w:szCs w:val="28"/>
+        </w:rPr>
+      </w:pPr>
+      <w:r>
+        <w:rPr>
+          <w:rFonts w:ascii="Times New Roman" w:hAnsi="Times New Roman"/>
+          <w:b/>
+          <w:bCs/>
+          <w:sz w:val="28"/>
+          <w:szCs w:val="28"/>
+        </w:rPr>
+        <w:t xml:space="preserve">Floating Prop – </w:t>
+      </w:r>
+      <w:r>
+        <w:rPr>
+          <w:rFonts w:ascii="Times New Roman" w:hAnsi="Times New Roman"/>
+          <w:b w:val="false"/>
+          <w:bCs w:val="false"/>
+          <w:sz w:val="28"/>
+          <w:szCs w:val="28"/>
+        </w:rPr>
+        <w:t xml:space="preserve">Clouds </w:t>
+      </w:r>
+      <w:r>
+        <w:rPr>
+          <w:rFonts w:ascii="Times New Roman" w:hAnsi="Times New Roman"/>
+          <w:b w:val="false"/>
+          <w:bCs w:val="false"/>
+          <w:sz w:val="28"/>
+          <w:szCs w:val="28"/>
+        </w:rPr>
+        <w:t>and more clouds.</w:t>
+      </w:r>
+    </w:p>
+    <w:p>
+      <w:pPr>
+        <w:pStyle w:val="Normal"/>
+        <w:numPr>
+          <w:ilvl w:val="0"/>
+          <w:numId w:val="2"/>
+        </w:numPr>
+        <w:bidi w:val="0"/>
+        <w:spacing w:lineRule="auto" w:line="360"/>
+        <w:jc w:val="both"/>
+        <w:rPr>
+          <w:rFonts w:ascii="Times New Roman" w:hAnsi="Times New Roman"/>
+          <w:b/>
+          <w:b/>
+          <w:bCs/>
+          <w:sz w:val="28"/>
+          <w:szCs w:val="28"/>
+        </w:rPr>
+      </w:pPr>
+      <w:r>
+        <w:rPr>
+          <w:rFonts w:ascii="Times New Roman" w:hAnsi="Times New Roman"/>
+          <w:b/>
+          <w:bCs/>
+          <w:sz w:val="28"/>
+          <w:szCs w:val="28"/>
+        </w:rPr>
+        <w:t xml:space="preserve">Background </w:t>
+      </w:r>
+      <w:r>
+        <w:rPr>
+          <w:rFonts w:ascii="Times New Roman" w:hAnsi="Times New Roman"/>
+          <w:b/>
+          <w:bCs/>
+          <w:sz w:val="28"/>
+          <w:szCs w:val="28"/>
+        </w:rPr>
+        <w:t xml:space="preserve">Far Back – </w:t>
+      </w:r>
+      <w:r>
+        <w:rPr>
+          <w:rFonts w:ascii="Times New Roman" w:hAnsi="Times New Roman"/>
+          <w:b w:val="false"/>
+          <w:bCs w:val="false"/>
+          <w:sz w:val="28"/>
+          <w:szCs w:val="28"/>
+        </w:rPr>
+        <w:t xml:space="preserve">Mountains, </w:t>
+      </w:r>
+      <w:r>
+        <w:rPr>
+          <w:rFonts w:ascii="Times New Roman" w:hAnsi="Times New Roman"/>
+          <w:b w:val="false"/>
+          <w:bCs w:val="false"/>
+          <w:sz w:val="28"/>
+          <w:szCs w:val="28"/>
+        </w:rPr>
+        <w:t>Vikings village</w:t>
+      </w:r>
+    </w:p>
+    <w:p>
+      <w:pPr>
+        <w:pStyle w:val="Normal"/>
+        <w:numPr>
+          <w:ilvl w:val="0"/>
+          <w:numId w:val="2"/>
+        </w:numPr>
+        <w:bidi w:val="0"/>
+        <w:spacing w:lineRule="auto" w:line="360"/>
+        <w:jc w:val="both"/>
+        <w:rPr>
+          <w:rFonts w:ascii="Times New Roman" w:hAnsi="Times New Roman"/>
+          <w:b/>
+          <w:b/>
+          <w:bCs/>
+          <w:sz w:val="28"/>
+          <w:szCs w:val="28"/>
+        </w:rPr>
+      </w:pPr>
+      <w:r>
+        <w:rPr>
+          <w:rFonts w:ascii="Times New Roman" w:hAnsi="Times New Roman"/>
+          <w:b/>
+          <w:bCs/>
+          <w:sz w:val="28"/>
+          <w:szCs w:val="28"/>
+        </w:rPr>
+        <w:t>B</w:t>
+      </w:r>
+      <w:r>
+        <w:rPr>
+          <w:rFonts w:ascii="Times New Roman" w:hAnsi="Times New Roman"/>
+          <w:b/>
+          <w:bCs/>
+          <w:sz w:val="28"/>
+          <w:szCs w:val="28"/>
+        </w:rPr>
+        <w:t>ackground middle</w:t>
+      </w:r>
+      <w:r>
+        <w:rPr>
+          <w:rFonts w:ascii="Times New Roman" w:hAnsi="Times New Roman"/>
+          <w:b w:val="false"/>
+          <w:bCs w:val="false"/>
+          <w:sz w:val="28"/>
+          <w:szCs w:val="28"/>
+        </w:rPr>
+        <w:t xml:space="preserve"> - </w:t>
+      </w:r>
+      <w:r>
+        <w:rPr>
+          <w:rFonts w:ascii="Times New Roman" w:hAnsi="Times New Roman"/>
+          <w:b w:val="false"/>
+          <w:bCs w:val="false"/>
+          <w:sz w:val="28"/>
+          <w:szCs w:val="28"/>
+        </w:rPr>
+        <w:t xml:space="preserve"> stone wall, bridge of stone, </w:t>
       </w:r>
     </w:p>
     <w:p>
@@ -895,13 +1077,7 @@
         </w:rPr>
       </w:pPr>
       <w:r>
-        <w:rPr>
-          <w:rFonts w:ascii="Times New Roman" w:hAnsi="Times New Roman"/>
-          <w:b w:val="false"/>
-          <w:bCs w:val="false"/>
-          <w:sz w:val="28"/>
-          <w:szCs w:val="28"/>
-        </w:rPr>
+        <w:rPr/>
       </w:r>
     </w:p>
     <w:sectPr>
@@ -911,6 +1087,7 @@
       <w:pgNumType w:fmt="decimal"/>
       <w:formProt w:val="false"/>
       <w:textDirection w:val="lrTb"/>
+      <w:docGrid w:type="default" w:linePitch="100" w:charSpace="0"/>
     </w:sectPr>
   </w:body>
 </w:document>
@@ -1346,7 +1523,10 @@
     <w:qFormat/>
     <w:pPr>
       <w:widowControl w:val="false"/>
+      <w:suppressAutoHyphens w:val="true"/>
       <w:bidi w:val="0"/>
+      <w:spacing w:before="0" w:after="0"/>
+      <w:jc w:val="start"/>
     </w:pPr>
     <w:rPr>
       <w:rFonts w:ascii="Liberation Serif" w:hAnsi="Liberation Serif" w:eastAsia="NSimSun" w:cs="Lucida Sans"/>

</xml_diff>

<commit_message>
2D - References almost done
</commit_message>
<xml_diff>
--- a/2D/End Assignment/Theme.docx
+++ b/2D/End Assignment/Theme.docx
@@ -492,18 +492,7 @@
           <w:sz w:val="28"/>
           <w:szCs w:val="28"/>
         </w:rPr>
-        <w:t xml:space="preserve"> and the Vikings is running away to his boat. </w:t>
-      </w:r>
-      <w:r>
-        <w:rPr>
-          <w:rFonts w:ascii="Times New Roman" w:hAnsi="Times New Roman"/>
-          <w:b w:val="false"/>
-          <w:bCs w:val="false"/>
-          <w:color w:val="000000"/>
-          <w:sz w:val="28"/>
-          <w:szCs w:val="28"/>
-        </w:rPr>
-        <w:t>Could be the field of a battlefield.</w:t>
+        <w:t xml:space="preserve"> and the Vikings is running away to his boat. Could be the field of a battlefield.</w:t>
       </w:r>
     </w:p>
     <w:p>
@@ -583,17 +572,7 @@
           <w:sz w:val="28"/>
           <w:szCs w:val="28"/>
         </w:rPr>
-        <w:t xml:space="preserve"> – Christian Soldier. </w:t>
-      </w:r>
-      <w:r>
-        <w:rPr>
-          <w:rFonts w:ascii="Times New Roman" w:hAnsi="Times New Roman"/>
-          <w:b w:val="false"/>
-          <w:bCs w:val="false"/>
-          <w:sz w:val="28"/>
-          <w:szCs w:val="28"/>
-        </w:rPr>
-        <w:t>Triangular white shield with a christian cross as symbol. Sword</w:t>
+        <w:t xml:space="preserve"> – Christian Soldier. Triangular white shield with a christian cross as symbol. Sword</w:t>
       </w:r>
     </w:p>
     <w:p>
@@ -713,17 +692,7 @@
           <w:sz w:val="28"/>
           <w:szCs w:val="28"/>
         </w:rPr>
-        <w:t xml:space="preserve">Shot arrows stuck in the ground (more than one), </w:t>
-      </w:r>
-      <w:r>
-        <w:rPr>
-          <w:rFonts w:ascii="Times New Roman" w:hAnsi="Times New Roman"/>
-          <w:b w:val="false"/>
-          <w:bCs w:val="false"/>
-          <w:sz w:val="28"/>
-          <w:szCs w:val="28"/>
-        </w:rPr>
-        <w:t>viking carriege with arrows stuck on it, viking house.</w:t>
+        <w:t>Shot arrows stuck in the ground (more than one), Viking carriage with arrows stuck on it, Viking house.</w:t>
       </w:r>
     </w:p>
     <w:p>
@@ -800,17 +769,7 @@
           <w:sz w:val="28"/>
           <w:szCs w:val="28"/>
         </w:rPr>
-        <w:t xml:space="preserve">Clouds </w:t>
-      </w:r>
-      <w:r>
-        <w:rPr>
-          <w:rFonts w:ascii="Times New Roman" w:hAnsi="Times New Roman"/>
-          <w:b w:val="false"/>
-          <w:bCs w:val="false"/>
-          <w:sz w:val="28"/>
-          <w:szCs w:val="28"/>
-        </w:rPr>
-        <w:t>and more clouds.</w:t>
+        <w:t>Clouds and more clouds.</w:t>
       </w:r>
     </w:p>
     <w:p>
@@ -840,37 +799,17 @@
           <w:sz w:val="28"/>
           <w:szCs w:val="28"/>
         </w:rPr>
-        <w:t xml:space="preserve">Background </w:t>
-      </w:r>
-      <w:r>
-        <w:rPr>
-          <w:rFonts w:ascii="Times New Roman" w:hAnsi="Times New Roman"/>
-          <w:b/>
-          <w:bCs/>
-          <w:sz w:val="28"/>
-          <w:szCs w:val="28"/>
-        </w:rPr>
-        <w:t xml:space="preserve">Far Back – </w:t>
-      </w:r>
-      <w:r>
-        <w:rPr>
-          <w:rFonts w:ascii="Times New Roman" w:hAnsi="Times New Roman"/>
-          <w:b w:val="false"/>
-          <w:bCs w:val="false"/>
-          <w:sz w:val="28"/>
-          <w:szCs w:val="28"/>
-        </w:rPr>
-        <w:t xml:space="preserve">Mountains, </w:t>
-      </w:r>
-      <w:r>
-        <w:rPr>
-          <w:rFonts w:ascii="Times New Roman" w:hAnsi="Times New Roman"/>
-          <w:b w:val="false"/>
-          <w:bCs w:val="false"/>
-          <w:sz w:val="28"/>
-          <w:szCs w:val="28"/>
-        </w:rPr>
-        <w:t>Vikings village</w:t>
+        <w:t xml:space="preserve">Background Far Back – </w:t>
+      </w:r>
+      <w:r>
+        <w:rPr>
+          <w:rFonts w:ascii="Times New Roman" w:hAnsi="Times New Roman"/>
+          <w:b w:val="false"/>
+          <w:bCs w:val="false"/>
+          <w:sz w:val="28"/>
+          <w:szCs w:val="28"/>
+        </w:rPr>
+        <w:t>Mountains</w:t>
       </w:r>
     </w:p>
     <w:p>
@@ -900,37 +839,96 @@
           <w:sz w:val="28"/>
           <w:szCs w:val="28"/>
         </w:rPr>
-        <w:t>B</w:t>
-      </w:r>
-      <w:r>
-        <w:rPr>
-          <w:rFonts w:ascii="Times New Roman" w:hAnsi="Times New Roman"/>
-          <w:b/>
-          <w:bCs/>
-          <w:sz w:val="28"/>
-          <w:szCs w:val="28"/>
-        </w:rPr>
-        <w:t>ackground middle</w:t>
-      </w:r>
-      <w:r>
-        <w:rPr>
-          <w:rFonts w:ascii="Times New Roman" w:hAnsi="Times New Roman"/>
-          <w:b w:val="false"/>
-          <w:bCs w:val="false"/>
-          <w:sz w:val="28"/>
-          <w:szCs w:val="28"/>
-        </w:rPr>
-        <w:t xml:space="preserve"> - </w:t>
-      </w:r>
-      <w:r>
-        <w:rPr>
-          <w:rFonts w:ascii="Times New Roman" w:hAnsi="Times New Roman"/>
-          <w:b w:val="false"/>
-          <w:bCs w:val="false"/>
-          <w:sz w:val="28"/>
-          <w:szCs w:val="28"/>
-        </w:rPr>
-        <w:t xml:space="preserve"> stone wall, bridge of stone, </w:t>
+        <w:t>Background middle</w:t>
+      </w:r>
+      <w:r>
+        <w:rPr>
+          <w:rFonts w:ascii="Times New Roman" w:hAnsi="Times New Roman"/>
+          <w:b w:val="false"/>
+          <w:bCs w:val="false"/>
+          <w:sz w:val="28"/>
+          <w:szCs w:val="28"/>
+        </w:rPr>
+        <w:t xml:space="preserve"> -  stone wall, bridge of stone, </w:t>
+      </w:r>
+    </w:p>
+    <w:p>
+      <w:pPr>
+        <w:pStyle w:val="Normal"/>
+        <w:numPr>
+          <w:ilvl w:val="0"/>
+          <w:numId w:val="2"/>
+        </w:numPr>
+        <w:bidi w:val="0"/>
+        <w:spacing w:lineRule="auto" w:line="360"/>
+        <w:jc w:val="both"/>
+        <w:rPr>
+          <w:rFonts w:ascii="Times New Roman" w:hAnsi="Times New Roman"/>
+          <w:b/>
+          <w:b/>
+          <w:bCs/>
+          <w:sz w:val="28"/>
+          <w:szCs w:val="28"/>
+        </w:rPr>
+      </w:pPr>
+      <w:r>
+        <w:rPr>
+          <w:rFonts w:ascii="Times New Roman" w:hAnsi="Times New Roman"/>
+          <w:b/>
+          <w:bCs/>
+          <w:sz w:val="28"/>
+          <w:szCs w:val="28"/>
+        </w:rPr>
+        <w:t xml:space="preserve">Background middle Back – </w:t>
+      </w:r>
+      <w:r>
+        <w:rPr>
+          <w:rFonts w:ascii="Times New Roman" w:hAnsi="Times New Roman"/>
+          <w:b w:val="false"/>
+          <w:bCs w:val="false"/>
+          <w:sz w:val="28"/>
+          <w:szCs w:val="28"/>
+        </w:rPr>
+        <w:t xml:space="preserve">Simply Viking village over an </w:t>
+      </w:r>
+      <w:r>
+        <w:rPr>
+          <w:rFonts w:ascii="Times New Roman" w:hAnsi="Times New Roman"/>
+          <w:b w:val="false"/>
+          <w:bCs w:val="false"/>
+          <w:i w:val="false"/>
+          <w:caps w:val="false"/>
+          <w:smallCaps w:val="false"/>
+          <w:color w:val="202124"/>
+          <w:spacing w:val="0"/>
+          <w:sz w:val="28"/>
+          <w:szCs w:val="28"/>
+          <w:lang w:val="en-US"/>
+        </w:rPr>
+        <w:t>elevated plateau</w:t>
+      </w:r>
+    </w:p>
+    <w:p>
+      <w:pPr>
+        <w:pStyle w:val="Normal"/>
+        <w:numPr>
+          <w:ilvl w:val="0"/>
+          <w:numId w:val="2"/>
+        </w:numPr>
+        <w:bidi w:val="0"/>
+        <w:spacing w:lineRule="auto" w:line="360"/>
+        <w:jc w:val="both"/>
+        <w:rPr>
+          <w:rFonts w:ascii="Times New Roman" w:hAnsi="Times New Roman"/>
+          <w:b/>
+          <w:b/>
+          <w:bCs/>
+          <w:sz w:val="28"/>
+          <w:szCs w:val="28"/>
+        </w:rPr>
+      </w:pPr>
+      <w:r>
+        <w:rPr/>
       </w:r>
     </w:p>
     <w:p>

</xml_diff>